<commit_message>
se escribio chao mundo parte2
</commit_message>
<xml_diff>
--- a/holaMundo1.docx
+++ b/holaMundo1.docx
@@ -13,6 +13,19 @@
           <w:lang w:val="es-ES"/>
         </w:rPr>
         <w:t>Hola mundo parte1</w:t>
+      </w:r>
+    </w:p>
+    <w:p>
+      <w:pPr>
+        <w:rPr>
+          <w:lang w:val="es-ES"/>
+        </w:rPr>
+      </w:pPr>
+      <w:r>
+        <w:rPr>
+          <w:lang w:val="es-ES"/>
+        </w:rPr>
+        <w:t>Chao mundo parte2</w:t>
       </w:r>
     </w:p>
     <w:sectPr>

</xml_diff>

<commit_message>
se escribio mailo parte3
</commit_message>
<xml_diff>
--- a/holaMundo1.docx
+++ b/holaMundo1.docx
@@ -26,6 +26,27 @@
           <w:lang w:val="es-ES"/>
         </w:rPr>
         <w:t>Chao mundo parte2</w:t>
+      </w:r>
+    </w:p>
+    <w:p>
+      <w:pPr>
+        <w:rPr>
+          <w:lang w:val="es-ES"/>
+        </w:rPr>
+      </w:pPr>
+      <w:proofErr w:type="spellStart"/>
+      <w:r>
+        <w:rPr>
+          <w:lang w:val="es-ES"/>
+        </w:rPr>
+        <w:t>Mailo</w:t>
+      </w:r>
+      <w:proofErr w:type="spellEnd"/>
+      <w:r>
+        <w:rPr>
+          <w:lang w:val="es-ES"/>
+        </w:rPr>
+        <w:t xml:space="preserve"> parte3</w:t>
       </w:r>
     </w:p>
     <w:sectPr>

</xml_diff>

<commit_message>
se escribio mailo se despide parte4
</commit_message>
<xml_diff>
--- a/holaMundo1.docx
+++ b/holaMundo1.docx
@@ -47,6 +47,27 @@
           <w:lang w:val="es-ES"/>
         </w:rPr>
         <w:t xml:space="preserve"> parte3</w:t>
+      </w:r>
+    </w:p>
+    <w:p>
+      <w:pPr>
+        <w:rPr>
+          <w:lang w:val="es-ES"/>
+        </w:rPr>
+      </w:pPr>
+      <w:proofErr w:type="spellStart"/>
+      <w:r>
+        <w:rPr>
+          <w:lang w:val="es-ES"/>
+        </w:rPr>
+        <w:t>Mailo</w:t>
+      </w:r>
+      <w:proofErr w:type="spellEnd"/>
+      <w:r>
+        <w:rPr>
+          <w:lang w:val="es-ES"/>
+        </w:rPr>
+        <w:t xml:space="preserve"> se despide parte4</w:t>
       </w:r>
     </w:p>
     <w:sectPr>

</xml_diff>

<commit_message>
commit de borrar otros commit
</commit_message>
<xml_diff>
--- a/holaMundo1.docx
+++ b/holaMundo1.docx
@@ -47,6 +47,27 @@
           <w:lang w:val="es-ES"/>
         </w:rPr>
         <w:t xml:space="preserve"> parte3</w:t>
+      </w:r>
+    </w:p>
+    <w:p>
+      <w:pPr>
+        <w:rPr>
+          <w:lang w:val="es-ES"/>
+        </w:rPr>
+      </w:pPr>
+      <w:proofErr w:type="spellStart"/>
+      <w:r>
+        <w:rPr>
+          <w:lang w:val="es-ES"/>
+        </w:rPr>
+        <w:t>Mailo</w:t>
+      </w:r>
+      <w:proofErr w:type="spellEnd"/>
+      <w:r>
+        <w:rPr>
+          <w:lang w:val="es-ES"/>
+        </w:rPr>
+        <w:t xml:space="preserve"> se despide parte4</w:t>
       </w:r>
     </w:p>
     <w:sectPr>

</xml_diff>